<commit_message>
summer work plan, abstracts, debology
</commit_message>
<xml_diff>
--- a/Dissertation Paper Abstracts.docx
+++ b/Dissertation Paper Abstracts.docx
@@ -36,12 +36,20 @@
     </w:p>
     <w:p/>
     <w:p>
+      <w:commentRangeStart w:id="0"/>
       <w:r>
         <w:t xml:space="preserve">Title: </w:t>
       </w:r>
       <w:r>
         <w:t>Recommendations for choosing an analysis method that controls Type I error for longitudinal and multilevel studies with Gaussian outcomes</w:t>
       </w:r>
+      <w:commentRangeEnd w:id="0"/>
+      <w:r>
+        <w:rPr>
+          <w:rStyle w:val="CommentReference"/>
+        </w:rPr>
+        <w:commentReference w:id="0"/>
+      </w:r>
     </w:p>
     <w:p/>
     <w:p>
@@ -127,7 +135,21 @@
         <w:rPr>
           <w:rFonts w:eastAsiaTheme="minorEastAsia"/>
         </w:rPr>
-        <w:t xml:space="preserve"> specific situations and criteria that induce</w:t>
+        <w:t xml:space="preserve"> specific situations and criteria that </w:t>
+      </w:r>
+      <w:commentRangeStart w:id="1"/>
+      <w:r>
+        <w:rPr>
+          <w:rFonts w:eastAsiaTheme="minorEastAsia"/>
+        </w:rPr>
+        <w:t>induce</w:t>
+      </w:r>
+      <w:commentRangeEnd w:id="1"/>
+      <w:r>
+        <w:rPr>
+          <w:rStyle w:val="CommentReference"/>
+        </w:rPr>
+        <w:commentReference w:id="1"/>
       </w:r>
       <w:r>
         <w:rPr>
@@ -211,8 +233,19 @@
       <w:r>
         <w:t xml:space="preserve">Title: </w:t>
       </w:r>
-      <w:r>
-        <w:t xml:space="preserve">Unbiased, consistent estimation and size </w:t>
+      <w:commentRangeStart w:id="2"/>
+      <w:r>
+        <w:t xml:space="preserve">Unbiased, consistent </w:t>
+      </w:r>
+      <w:commentRangeEnd w:id="2"/>
+      <w:r>
+        <w:rPr>
+          <w:rStyle w:val="CommentReference"/>
+        </w:rPr>
+        <w:commentReference w:id="2"/>
+      </w:r>
+      <w:r>
+        <w:t xml:space="preserve">estimation and size </w:t>
       </w:r>
       <m:oMath>
         <m:r>
@@ -296,7 +329,27 @@
         <w:rPr>
           <w:rFonts w:eastAsiaTheme="minorEastAsia"/>
         </w:rPr>
-        <w:t>The quasilexicographic method can be applied to data with missingness and mistimed predictors without inflation of type I error rates. We present derivations for the quasilexicographic model parameter estimates</w:t>
+        <w:t xml:space="preserve">The quasilexicographic method can be applied to data with missingness and </w:t>
+      </w:r>
+      <w:commentRangeStart w:id="3"/>
+      <w:r>
+        <w:rPr>
+          <w:rFonts w:eastAsiaTheme="minorEastAsia"/>
+        </w:rPr>
+        <w:t>mistimed predictors</w:t>
+      </w:r>
+      <w:commentRangeEnd w:id="3"/>
+      <w:r>
+        <w:rPr>
+          <w:rStyle w:val="CommentReference"/>
+        </w:rPr>
+        <w:commentReference w:id="3"/>
+      </w:r>
+      <w:r>
+        <w:rPr>
+          <w:rFonts w:eastAsiaTheme="minorEastAsia"/>
+        </w:rPr>
+        <w:t xml:space="preserve"> without inflation of type I error rates. We present derivations for the quasilexicographic model parameter estimates</w:t>
       </w:r>
       <w:r>
         <w:rPr>
@@ -330,6 +383,7 @@
           <w:b/>
         </w:rPr>
       </w:pPr>
+      <w:commentRangeStart w:id="4"/>
       <w:r>
         <w:rPr>
           <w:b/>
@@ -341,7 +395,14 @@
       </w:r>
     </w:p>
     <w:p/>
-    <w:p>
+    <w:commentRangeEnd w:id="4"/>
+    <w:p>
+      <w:r>
+        <w:rPr>
+          <w:rStyle w:val="CommentReference"/>
+        </w:rPr>
+        <w:commentReference w:id="4"/>
+      </w:r>
       <w:r>
         <w:t xml:space="preserve">Title: </w:t>
       </w:r>
@@ -409,8 +470,6 @@
       <w:r>
         <w:t xml:space="preserve"> of these analysis methods. </w:t>
       </w:r>
-      <w:bookmarkStart w:id="0" w:name="_GoBack"/>
-      <w:bookmarkEnd w:id="0"/>
     </w:p>
     <w:sectPr>
       <w:pgSz w:w="12240" w:h="15840"/>
@@ -420,6 +479,268 @@
     </w:sectPr>
   </w:body>
 </w:document>
+</file>
+
+<file path=word/comments.xml><?xml version="1.0" encoding="utf-8"?>
+<w:comments xmlns:wpc="http://schemas.microsoft.com/office/word/2010/wordprocessingCanvas" xmlns:mo="http://schemas.microsoft.com/office/mac/office/2008/main" xmlns:mc="http://schemas.openxmlformats.org/markup-compatibility/2006" xmlns:mv="urn:schemas-microsoft-com:mac:vml" xmlns:o="urn:schemas-microsoft-com:office:office" xmlns:r="http://schemas.openxmlformats.org/officeDocument/2006/relationships" xmlns:m="http://schemas.openxmlformats.org/officeDocument/2006/math" xmlns:v="urn:schemas-microsoft-com:vml" xmlns:wp14="http://schemas.microsoft.com/office/word/2010/wordprocessingDrawing" xmlns:wp="http://schemas.openxmlformats.org/drawingml/2006/wordprocessingDrawing" xmlns:w10="urn:schemas-microsoft-com:office:word" xmlns:w="http://schemas.openxmlformats.org/wordprocessingml/2006/main" xmlns:w14="http://schemas.microsoft.com/office/word/2010/wordml" xmlns:w15="http://schemas.microsoft.com/office/word/2012/wordml" xmlns:wpg="http://schemas.microsoft.com/office/word/2010/wordprocessingGroup" xmlns:wpi="http://schemas.microsoft.com/office/word/2010/wordprocessingInk" xmlns:wne="http://schemas.microsoft.com/office/word/2006/wordml" xmlns:wps="http://schemas.microsoft.com/office/word/2010/wordprocessingShape" mc:Ignorable="w14 w15 wp14">
+  <w:comment w:id="0" w:author="Ilana Trumble" w:date="2019-05-22T15:33:00Z" w:initials="IT">
+    <w:p>
+      <w:pPr>
+        <w:pStyle w:val="CommentText"/>
+      </w:pPr>
+      <w:r>
+        <w:rPr>
+          <w:rStyle w:val="CommentReference"/>
+        </w:rPr>
+        <w:annotationRef/>
+      </w:r>
+      <w:r>
+        <w:t>Title doesn’t appear to have to with paper. Deb says to make this paper 2 and then recommend quasi lex.</w:t>
+      </w:r>
+    </w:p>
+    <w:p>
+      <w:pPr>
+        <w:pStyle w:val="CommentText"/>
+      </w:pPr>
+    </w:p>
+    <w:p>
+      <w:pPr>
+        <w:pStyle w:val="CommentText"/>
+      </w:pPr>
+      <w:r>
+        <w:t xml:space="preserve">This paper can be why you use quasi lex. </w:t>
+      </w:r>
+    </w:p>
+    <w:p>
+      <w:pPr>
+        <w:pStyle w:val="CommentText"/>
+      </w:pPr>
+    </w:p>
+    <w:p>
+      <w:pPr>
+        <w:pStyle w:val="CommentText"/>
+      </w:pPr>
+      <w:r>
+        <w:t>Also point out situations where GEE and mixed models don’t work</w:t>
+      </w:r>
+    </w:p>
+    <w:p>
+      <w:pPr>
+        <w:pStyle w:val="CommentText"/>
+      </w:pPr>
+    </w:p>
+    <w:p>
+      <w:pPr>
+        <w:pStyle w:val="CommentText"/>
+      </w:pPr>
+      <w:r>
+        <w:t>It is data missing completely at random (harsh limitation says Brandie), and only in the outcomes</w:t>
+      </w:r>
+    </w:p>
+    <w:p>
+      <w:pPr>
+        <w:pStyle w:val="CommentText"/>
+      </w:pPr>
+    </w:p>
+    <w:p>
+      <w:pPr>
+        <w:pStyle w:val="CommentText"/>
+      </w:pPr>
+      <w:r>
+        <w:t>Make this paper 2, talk about qausi lex in this paper</w:t>
+      </w:r>
+    </w:p>
+    <w:p>
+      <w:pPr>
+        <w:pStyle w:val="CommentText"/>
+      </w:pPr>
+    </w:p>
+    <w:p>
+      <w:pPr>
+        <w:pStyle w:val="CommentText"/>
+      </w:pPr>
+      <w:r>
+        <w:t>Will also look at power</w:t>
+      </w:r>
+    </w:p>
+    <w:p>
+      <w:pPr>
+        <w:pStyle w:val="CommentText"/>
+      </w:pPr>
+    </w:p>
+    <w:p>
+      <w:pPr>
+        <w:pStyle w:val="CommentText"/>
+      </w:pPr>
+      <w:r>
+        <w:t>Wider look at different experimental conditions</w:t>
+      </w:r>
+    </w:p>
+  </w:comment>
+  <w:comment w:id="1" w:author="Ilana Trumble" w:date="2019-05-22T15:31:00Z" w:initials="IT">
+    <w:p>
+      <w:pPr>
+        <w:pStyle w:val="CommentText"/>
+      </w:pPr>
+      <w:r>
+        <w:rPr>
+          <w:rStyle w:val="CommentReference"/>
+        </w:rPr>
+        <w:annotationRef/>
+      </w:r>
+      <w:r>
+        <w:t>Deb doesn’t like this word</w:t>
+      </w:r>
+    </w:p>
+  </w:comment>
+  <w:comment w:id="2" w:author="Ilana Trumble" w:date="2019-05-22T15:39:00Z" w:initials="IT">
+    <w:p>
+      <w:pPr>
+        <w:pStyle w:val="CommentText"/>
+      </w:pPr>
+      <w:r>
+        <w:rPr>
+          <w:rStyle w:val="CommentReference"/>
+        </w:rPr>
+        <w:annotationRef/>
+      </w:r>
+      <w:r>
+        <w:t>This paper does 3 things: 1) define parameter estimates for slopes, intercepts, variance and covariance matrix (Betas and sigmas) 2) Show beta matrix is matrix normal, and that the sigma matrix is approximately wishart 3) give a test statistic which corresponds to hoteling lawley trace (a function of both beta and sigma, allows you test general linear hypothesis) 4) show test statistic is approximately Wishart with fractional DF which are a function of the missingness 5) appropriate Type I error (will demonstrate once we know the distribution of the test statistic, and will confirm with simulations) 6) parameter estimates are unbiased and asymptotically efficient</w:t>
+      </w:r>
+    </w:p>
+    <w:p>
+      <w:pPr>
+        <w:pStyle w:val="CommentText"/>
+      </w:pPr>
+    </w:p>
+    <w:p>
+      <w:pPr>
+        <w:pStyle w:val="CommentText"/>
+      </w:pPr>
+      <w:r>
+        <w:t>Will have Type I error tables, unbiased tables, consistency tables</w:t>
+      </w:r>
+    </w:p>
+    <w:p>
+      <w:pPr>
+        <w:pStyle w:val="CommentText"/>
+      </w:pPr>
+    </w:p>
+    <w:p>
+      <w:pPr>
+        <w:pStyle w:val="CommentText"/>
+      </w:pPr>
+      <w:r>
+        <w:t>Steal some stuff from paper 2 for end of this paper</w:t>
+      </w:r>
+    </w:p>
+    <w:p>
+      <w:pPr>
+        <w:pStyle w:val="CommentText"/>
+      </w:pPr>
+    </w:p>
+    <w:p>
+      <w:pPr>
+        <w:pStyle w:val="CommentText"/>
+      </w:pPr>
+      <w:r>
+        <w:t>Only look at conditions where quasi lex works</w:t>
+      </w:r>
+    </w:p>
+    <w:p>
+      <w:pPr>
+        <w:pStyle w:val="CommentText"/>
+      </w:pPr>
+    </w:p>
+    <w:p>
+      <w:pPr>
+        <w:pStyle w:val="CommentText"/>
+      </w:pPr>
+      <w:r>
+        <w:t xml:space="preserve">Need illustration: Kirina ventur has identified 140 epigenetic markers which have been previously shown to be differentially methylated in the cord blood of babies born to mothers who had terrible diets (with in utero exposure to poor maternal diet). These epigenetic markers have been show to associated with allergic disease in offspring. We demonstrate the utility of this approach to the analysis of this type of data. </w:t>
+      </w:r>
+    </w:p>
+  </w:comment>
+  <w:comment w:id="3" w:author="Ilana Trumble" w:date="2019-05-22T15:36:00Z" w:initials="IT">
+    <w:p>
+      <w:pPr>
+        <w:pStyle w:val="CommentText"/>
+      </w:pPr>
+      <w:r>
+        <w:rPr>
+          <w:rStyle w:val="CommentReference"/>
+        </w:rPr>
+        <w:annotationRef/>
+      </w:r>
+      <w:r>
+        <w:t>Mistime outcomes, not predictors</w:t>
+      </w:r>
+      <w:r>
+        <w:t xml:space="preserve">, </w:t>
+      </w:r>
+    </w:p>
+    <w:p>
+      <w:pPr>
+        <w:pStyle w:val="CommentText"/>
+      </w:pPr>
+      <w:r>
+        <w:t>X O X X</w:t>
+      </w:r>
+    </w:p>
+    <w:p>
+      <w:pPr>
+        <w:pStyle w:val="CommentText"/>
+      </w:pPr>
+      <w:r>
+        <w:t>X X O X</w:t>
+      </w:r>
+    </w:p>
+    <w:p>
+      <w:pPr>
+        <w:pStyle w:val="CommentText"/>
+      </w:pPr>
+    </w:p>
+    <w:p>
+      <w:pPr>
+        <w:pStyle w:val="CommentText"/>
+      </w:pPr>
+      <w:r>
+        <w:t>Treat mistimed like missing observations</w:t>
+      </w:r>
+    </w:p>
+  </w:comment>
+  <w:comment w:id="4" w:author="Ilana Trumble" w:date="2019-05-22T15:49:00Z" w:initials="IT">
+    <w:p>
+      <w:pPr>
+        <w:pStyle w:val="CommentText"/>
+      </w:pPr>
+      <w:r>
+        <w:rPr>
+          <w:rStyle w:val="CommentReference"/>
+        </w:rPr>
+        <w:annotationRef/>
+      </w:r>
+      <w:r>
+        <w:t>Or could do epigenetic tutorial</w:t>
+      </w:r>
+      <w:r>
+        <w:t xml:space="preserve"> paper on how to apply quasi lex to big data</w:t>
+      </w:r>
+      <w:bookmarkStart w:id="5" w:name="_GoBack"/>
+      <w:bookmarkEnd w:id="5"/>
+    </w:p>
+  </w:comment>
+</w:comments>
+</file>
+
+<file path=word/commentsExtended.xml><?xml version="1.0" encoding="utf-8"?>
+<w15:commentsEx xmlns:wpc="http://schemas.microsoft.com/office/word/2010/wordprocessingCanvas" xmlns:mo="http://schemas.microsoft.com/office/mac/office/2008/main" xmlns:mc="http://schemas.openxmlformats.org/markup-compatibility/2006" xmlns:mv="urn:schemas-microsoft-com:mac:vml" xmlns:o="urn:schemas-microsoft-com:office:office" xmlns:r="http://schemas.openxmlformats.org/officeDocument/2006/relationships" xmlns:m="http://schemas.openxmlformats.org/officeDocument/2006/math" xmlns:v="urn:schemas-microsoft-com:vml" xmlns:wp14="http://schemas.microsoft.com/office/word/2010/wordprocessingDrawing" xmlns:wp="http://schemas.openxmlformats.org/drawingml/2006/wordprocessingDrawing" xmlns:w10="urn:schemas-microsoft-com:office:word" xmlns:w="http://schemas.openxmlformats.org/wordprocessingml/2006/main" xmlns:w14="http://schemas.microsoft.com/office/word/2010/wordml" xmlns:w15="http://schemas.microsoft.com/office/word/2012/wordml" xmlns:wpg="http://schemas.microsoft.com/office/word/2010/wordprocessingGroup" xmlns:wpi="http://schemas.microsoft.com/office/word/2010/wordprocessingInk" xmlns:wne="http://schemas.microsoft.com/office/word/2006/wordml" xmlns:wps="http://schemas.microsoft.com/office/word/2010/wordprocessingShape" mc:Ignorable="w14 w15 wp14">
+  <w15:commentEx w15:paraId="0919FECE" w15:done="0"/>
+  <w15:commentEx w15:paraId="137DE43C" w15:done="0"/>
+  <w15:commentEx w15:paraId="17B4AC0D" w15:done="0"/>
+  <w15:commentEx w15:paraId="54AE35EF" w15:done="0"/>
+  <w15:commentEx w15:paraId="65E67E5C" w15:done="0"/>
+</w15:commentsEx>
 </file>
 
 <file path=word/styles.xml><?xml version="1.0" encoding="utf-8"?>
@@ -860,6 +1181,92 @@
       <w:color w:val="808080"/>
     </w:rPr>
   </w:style>
+  <w:style w:type="character" w:styleId="CommentReference">
+    <w:name w:val="annotation reference"/>
+    <w:basedOn w:val="DefaultParagraphFont"/>
+    <w:uiPriority w:val="99"/>
+    <w:semiHidden/>
+    <w:unhideWhenUsed/>
+    <w:rsid w:val="00FA3D41"/>
+    <w:rPr>
+      <w:sz w:val="18"/>
+      <w:szCs w:val="18"/>
+    </w:rPr>
+  </w:style>
+  <w:style w:type="paragraph" w:styleId="CommentText">
+    <w:name w:val="annotation text"/>
+    <w:basedOn w:val="Normal"/>
+    <w:link w:val="CommentTextChar"/>
+    <w:uiPriority w:val="99"/>
+    <w:semiHidden/>
+    <w:unhideWhenUsed/>
+    <w:rsid w:val="00FA3D41"/>
+  </w:style>
+  <w:style w:type="character" w:customStyle="1" w:styleId="CommentTextChar">
+    <w:name w:val="Comment Text Char"/>
+    <w:basedOn w:val="DefaultParagraphFont"/>
+    <w:link w:val="CommentText"/>
+    <w:uiPriority w:val="99"/>
+    <w:semiHidden/>
+    <w:rsid w:val="00FA3D41"/>
+  </w:style>
+  <w:style w:type="paragraph" w:styleId="CommentSubject">
+    <w:name w:val="annotation subject"/>
+    <w:basedOn w:val="CommentText"/>
+    <w:next w:val="CommentText"/>
+    <w:link w:val="CommentSubjectChar"/>
+    <w:uiPriority w:val="99"/>
+    <w:semiHidden/>
+    <w:unhideWhenUsed/>
+    <w:rsid w:val="00FA3D41"/>
+    <w:rPr>
+      <w:b/>
+      <w:bCs/>
+      <w:sz w:val="20"/>
+      <w:szCs w:val="20"/>
+    </w:rPr>
+  </w:style>
+  <w:style w:type="character" w:customStyle="1" w:styleId="CommentSubjectChar">
+    <w:name w:val="Comment Subject Char"/>
+    <w:basedOn w:val="CommentTextChar"/>
+    <w:link w:val="CommentSubject"/>
+    <w:uiPriority w:val="99"/>
+    <w:semiHidden/>
+    <w:rsid w:val="00FA3D41"/>
+    <w:rPr>
+      <w:b/>
+      <w:bCs/>
+      <w:sz w:val="20"/>
+      <w:szCs w:val="20"/>
+    </w:rPr>
+  </w:style>
+  <w:style w:type="paragraph" w:styleId="BalloonText">
+    <w:name w:val="Balloon Text"/>
+    <w:basedOn w:val="Normal"/>
+    <w:link w:val="BalloonTextChar"/>
+    <w:uiPriority w:val="99"/>
+    <w:semiHidden/>
+    <w:unhideWhenUsed/>
+    <w:rsid w:val="00FA3D41"/>
+    <w:rPr>
+      <w:rFonts w:ascii="Times New Roman" w:hAnsi="Times New Roman" w:cs="Times New Roman"/>
+      <w:sz w:val="18"/>
+      <w:szCs w:val="18"/>
+    </w:rPr>
+  </w:style>
+  <w:style w:type="character" w:customStyle="1" w:styleId="BalloonTextChar">
+    <w:name w:val="Balloon Text Char"/>
+    <w:basedOn w:val="DefaultParagraphFont"/>
+    <w:link w:val="BalloonText"/>
+    <w:uiPriority w:val="99"/>
+    <w:semiHidden/>
+    <w:rsid w:val="00FA3D41"/>
+    <w:rPr>
+      <w:rFonts w:ascii="Times New Roman" w:hAnsi="Times New Roman" w:cs="Times New Roman"/>
+      <w:sz w:val="18"/>
+      <w:szCs w:val="18"/>
+    </w:rPr>
+  </w:style>
 </w:styles>
 </file>
 

</xml_diff>